<commit_message>
feat: minor changes so design looks a bit better (#21)
Danik deserve some rest so I'll do it by myself
</commit_message>
<xml_diff>
--- a/SRS.docx
+++ b/SRS.docx
@@ -388,6 +388,13 @@
     </w:p>
     <w:p>
       <w:pPr>
+        <w:rPr>
+          <w:lang w:val="uk-UA" w:eastAsia="uk-UA"/>
+        </w:rPr>
+      </w:pPr>
+    </w:p>
+    <w:p>
+      <w:pPr>
         <w:pStyle w:val="a4"/>
         <w:jc w:val="center"/>
         <w:rPr>
@@ -2303,17 +2310,7 @@
                 <w:bCs/>
                 <w:noProof/>
               </w:rPr>
-              <w:t>C</w:t>
-            </w:r>
-            <w:r>
-              <w:rPr>
-                <w:rStyle w:val="a5"/>
-                <w:rFonts w:ascii="Helvetica" w:hAnsi="Helvetica"/>
-                <w:b/>
-                <w:bCs/>
-                <w:noProof/>
-              </w:rPr>
-              <w:t>ustomers</w:t>
+              <w:t>Customers</w:t>
             </w:r>
             <w:r>
               <w:rPr>
@@ -3356,13 +3353,7 @@
         <w:rPr>
           <w:rFonts w:ascii="Helvetica" w:hAnsi="Helvetica"/>
         </w:rPr>
-        <w:t>H</w:t>
-      </w:r>
-      <w:r>
-        <w:rPr>
-          <w:rFonts w:ascii="Helvetica" w:hAnsi="Helvetica"/>
-        </w:rPr>
-        <w:t>ave access to all users’ info.</w:t>
+        <w:t>Have access to all users’ info.</w:t>
       </w:r>
     </w:p>
     <w:p>
@@ -3381,13 +3372,7 @@
         <w:rPr>
           <w:rFonts w:ascii="Helvetica" w:hAnsi="Helvetica"/>
         </w:rPr>
-        <w:t>S</w:t>
-      </w:r>
-      <w:r>
-        <w:rPr>
-          <w:rFonts w:ascii="Helvetica" w:hAnsi="Helvetica"/>
-        </w:rPr>
-        <w:t>et up default settings for certain questionnaires.</w:t>
+        <w:t>Set up default settings for certain questionnaires.</w:t>
       </w:r>
     </w:p>
     <w:p>
@@ -4081,21 +4066,7 @@
         <w:rPr>
           <w:rFonts w:ascii="Helvetica" w:hAnsi="Helvetica"/>
         </w:rPr>
-        <w:t xml:space="preserve">Implement mechanisms that select the </w:t>
-      </w:r>
-      <w:proofErr w:type="spellStart"/>
-      <w:r>
-        <w:rPr>
-          <w:rFonts w:ascii="Helvetica" w:hAnsi="Helvetica"/>
-        </w:rPr>
-        <w:t>enableWhen</w:t>
-      </w:r>
-      <w:proofErr w:type="spellEnd"/>
-      <w:r>
-        <w:rPr>
-          <w:rFonts w:ascii="Helvetica" w:hAnsi="Helvetica"/>
-        </w:rPr>
-        <w:t xml:space="preserve"> rule, which allows you to include questions based on answers to other questions.</w:t>
+        <w:t>Implement mechanisms that select the enableWhen rule, which allows you to include questions based on answers to other questions.</w:t>
       </w:r>
     </w:p>
     <w:p>
@@ -4194,7 +4165,6 @@
         <w:rPr>
           <w:rFonts w:ascii="Helvetica" w:hAnsi="Helvetica"/>
         </w:rPr>
-        <w:lastRenderedPageBreak/>
         <w:t>Introduce the ability to pre-fill forms with data from the client system.</w:t>
       </w:r>
     </w:p>
@@ -4285,35 +4255,7 @@
         <w:rPr>
           <w:rFonts w:ascii="Helvetica" w:hAnsi="Helvetica"/>
         </w:rPr>
-        <w:t xml:space="preserve">Implement mechanisms for managing more complex workflows using </w:t>
-      </w:r>
-      <w:proofErr w:type="spellStart"/>
-      <w:r>
-        <w:rPr>
-          <w:rFonts w:ascii="Helvetica" w:hAnsi="Helvetica"/>
-        </w:rPr>
-        <w:t>PlanDefinition</w:t>
-      </w:r>
-      <w:proofErr w:type="spellEnd"/>
-      <w:r>
-        <w:rPr>
-          <w:rFonts w:ascii="Helvetica" w:hAnsi="Helvetica"/>
-        </w:rPr>
-        <w:t xml:space="preserve"> and Task or other mechanisms such as </w:t>
-      </w:r>
-      <w:proofErr w:type="spellStart"/>
-      <w:r>
-        <w:rPr>
-          <w:rFonts w:ascii="Helvetica" w:hAnsi="Helvetica"/>
-        </w:rPr>
-        <w:t>CDSHooks</w:t>
-      </w:r>
-      <w:proofErr w:type="spellEnd"/>
-      <w:r>
-        <w:rPr>
-          <w:rFonts w:ascii="Helvetica" w:hAnsi="Helvetica"/>
-        </w:rPr>
-        <w:t>.</w:t>
+        <w:t>Implement mechanisms for managing more complex workflows using PlanDefinition and Task or other mechanisms such as CDSHooks.</w:t>
       </w:r>
     </w:p>
     <w:p>
@@ -5538,6 +5480,7 @@
           <w:b/>
           <w:bCs/>
         </w:rPr>
+        <w:lastRenderedPageBreak/>
         <w:t>Technical Process</w:t>
       </w:r>
       <w:bookmarkEnd w:id="8"/>
@@ -5666,14 +5609,12 @@
         </w:rPr>
         <w:t xml:space="preserve">, </w:t>
       </w:r>
-      <w:proofErr w:type="spellStart"/>
       <w:r>
         <w:rPr>
           <w:rFonts w:ascii="Helvetica" w:hAnsi="Helvetica"/>
         </w:rPr>
         <w:t>Postgresql</w:t>
       </w:r>
-      <w:proofErr w:type="spellEnd"/>
       <w:r>
         <w:rPr>
           <w:rFonts w:ascii="Helvetica" w:hAnsi="Helvetica"/>
@@ -8714,15 +8655,6 @@
   </w:num>
   <w:num w:numId="18">
     <w:abstractNumId w:val="15"/>
-    <w:lvlOverride w:ilvl="0"/>
-    <w:lvlOverride w:ilvl="1"/>
-    <w:lvlOverride w:ilvl="2"/>
-    <w:lvlOverride w:ilvl="3"/>
-    <w:lvlOverride w:ilvl="4"/>
-    <w:lvlOverride w:ilvl="5"/>
-    <w:lvlOverride w:ilvl="6"/>
-    <w:lvlOverride w:ilvl="7"/>
-    <w:lvlOverride w:ilvl="8"/>
   </w:num>
   <w:num w:numId="19">
     <w:abstractNumId w:val="0"/>
@@ -9224,6 +9156,7 @@
   <w:style w:type="character" w:default="1" w:styleId="a0">
     <w:name w:val="Default Paragraph Font"/>
     <w:uiPriority w:val="1"/>
+    <w:semiHidden/>
     <w:unhideWhenUsed/>
   </w:style>
   <w:style w:type="table" w:default="1" w:styleId="a1">

</xml_diff>